<commit_message>
link hacia detalle de historia en tabla de historias
</commit_message>
<xml_diff>
--- a/Proyecto/hcapp/media/test.docx
+++ b/Proyecto/hcapp/media/test.docx
@@ -336,7 +336,7 @@
       <w:pPr>
         <w:jc w:val="both"/>
         <w:rPr>
-          <w:rFonts w:ascii="Century Gothic" w:hAnsi="Century Gothic"/>
+          <w:rFonts w:ascii="Century Gothic" w:hAnsi="Century Gothic" w:cs="Courier New"/>
           <w:sz w:val="26"/>
           <w:szCs w:val="26"/>
         </w:rPr>
@@ -348,7 +348,342 @@
           <w:sz w:val="26"/>
           <w:szCs w:val="26"/>
         </w:rPr>
-        <w:t>##campo##</w:t>
+        <w:t xml:space="preserve">Se realizan cortes </w:t>
+      </w:r>
+      <w:proofErr w:type="spellStart"/>
+      <w:r>
+        <w:rPr>
+          <w:rFonts w:ascii="Century Gothic" w:hAnsi="Century Gothic" w:cs="Courier New"/>
+          <w:sz w:val="26"/>
+          <w:szCs w:val="26"/>
+        </w:rPr>
+        <w:t>tomográficos</w:t>
+      </w:r>
+      <w:proofErr w:type="spellEnd"/>
+      <w:r>
+        <w:rPr>
+          <w:rFonts w:ascii="Century Gothic" w:hAnsi="Century Gothic" w:cs="Courier New"/>
+          <w:sz w:val="26"/>
+          <w:szCs w:val="26"/>
+        </w:rPr>
+        <w:t xml:space="preserve"> axiales, coronales y sagitales simples y contrastados con protocolo de urología desde el diafragma hasta sínfisis del pubis, observando:</w:t>
+      </w:r>
+    </w:p>
+    <w:p>
+      <w:pPr>
+        <w:jc w:val="both"/>
+        <w:rPr>
+          <w:rFonts w:ascii="Century Gothic" w:hAnsi="Century Gothic"/>
+          <w:sz w:val="26"/>
+          <w:szCs w:val="26"/>
+        </w:rPr>
+      </w:pPr>
+    </w:p>
+    <w:p>
+      <w:pPr>
+        <w:jc w:val="both"/>
+        <w:rPr>
+          <w:rFonts w:ascii="Century Gothic" w:hAnsi="Century Gothic"/>
+          <w:sz w:val="26"/>
+          <w:szCs w:val="26"/>
+        </w:rPr>
+      </w:pPr>
+      <w:r>
+        <w:rPr>
+          <w:rFonts w:ascii="Century Gothic" w:hAnsi="Century Gothic"/>
+          <w:sz w:val="26"/>
+          <w:szCs w:val="26"/>
+        </w:rPr>
+        <w:t xml:space="preserve">Hígado con densidad </w:t>
+      </w:r>
+      <w:proofErr w:type="spellStart"/>
+      <w:r>
+        <w:rPr>
+          <w:rFonts w:ascii="Century Gothic" w:hAnsi="Century Gothic"/>
+          <w:sz w:val="26"/>
+          <w:szCs w:val="26"/>
+        </w:rPr>
+        <w:t>tomográfica</w:t>
+      </w:r>
+      <w:proofErr w:type="spellEnd"/>
+      <w:r>
+        <w:rPr>
+          <w:rFonts w:ascii="Century Gothic" w:hAnsi="Century Gothic"/>
+          <w:sz w:val="26"/>
+          <w:szCs w:val="26"/>
+        </w:rPr>
+        <w:t xml:space="preserve"> normal, sin lesiones focales. </w:t>
+      </w:r>
+    </w:p>
+    <w:p>
+      <w:pPr>
+        <w:jc w:val="both"/>
+        <w:rPr>
+          <w:rFonts w:ascii="Century Gothic" w:hAnsi="Century Gothic"/>
+          <w:sz w:val="26"/>
+          <w:szCs w:val="26"/>
+        </w:rPr>
+      </w:pPr>
+      <w:r>
+        <w:rPr>
+          <w:rFonts w:ascii="Century Gothic" w:hAnsi="Century Gothic"/>
+          <w:sz w:val="26"/>
+          <w:szCs w:val="26"/>
+        </w:rPr>
+        <w:t xml:space="preserve">Vesícula biliar y vías biliares </w:t>
+      </w:r>
+      <w:proofErr w:type="spellStart"/>
+      <w:r>
+        <w:rPr>
+          <w:rFonts w:ascii="Century Gothic" w:hAnsi="Century Gothic"/>
+          <w:sz w:val="26"/>
+          <w:szCs w:val="26"/>
+        </w:rPr>
+        <w:t>intra-extrahepáticas</w:t>
+      </w:r>
+      <w:proofErr w:type="spellEnd"/>
+      <w:r>
+        <w:rPr>
+          <w:rFonts w:ascii="Century Gothic" w:hAnsi="Century Gothic"/>
+          <w:sz w:val="26"/>
+          <w:szCs w:val="26"/>
+        </w:rPr>
+        <w:t xml:space="preserve"> normales. </w:t>
+      </w:r>
+    </w:p>
+    <w:p>
+      <w:pPr>
+        <w:jc w:val="both"/>
+        <w:rPr>
+          <w:rFonts w:ascii="Century Gothic" w:hAnsi="Century Gothic"/>
+          <w:sz w:val="26"/>
+          <w:szCs w:val="26"/>
+        </w:rPr>
+      </w:pPr>
+      <w:r>
+        <w:rPr>
+          <w:rFonts w:ascii="Century Gothic" w:hAnsi="Century Gothic"/>
+          <w:sz w:val="26"/>
+          <w:szCs w:val="26"/>
+        </w:rPr>
+        <w:t>Páncreas, bazo y adrenales de aspecto normal.</w:t>
+      </w:r>
+    </w:p>
+    <w:p>
+      <w:pPr>
+        <w:jc w:val="both"/>
+        <w:rPr>
+          <w:rFonts w:ascii="Century Gothic" w:hAnsi="Century Gothic"/>
+          <w:sz w:val="26"/>
+          <w:szCs w:val="26"/>
+        </w:rPr>
+      </w:pPr>
+      <w:r>
+        <w:rPr>
+          <w:rFonts w:ascii="Century Gothic" w:hAnsi="Century Gothic"/>
+          <w:sz w:val="26"/>
+          <w:szCs w:val="26"/>
+        </w:rPr>
+        <w:t xml:space="preserve">Cavidad gástrica, asas intestinales y </w:t>
+      </w:r>
+      <w:proofErr w:type="spellStart"/>
+      <w:r>
+        <w:rPr>
+          <w:rFonts w:ascii="Century Gothic" w:hAnsi="Century Gothic"/>
+          <w:sz w:val="26"/>
+          <w:szCs w:val="26"/>
+        </w:rPr>
+        <w:t>retroperitoneo</w:t>
+      </w:r>
+      <w:proofErr w:type="spellEnd"/>
+      <w:r>
+        <w:rPr>
+          <w:rFonts w:ascii="Century Gothic" w:hAnsi="Century Gothic"/>
+          <w:sz w:val="26"/>
+          <w:szCs w:val="26"/>
+        </w:rPr>
+        <w:t xml:space="preserve"> sin patología.</w:t>
+      </w:r>
+    </w:p>
+    <w:p>
+      <w:pPr>
+        <w:jc w:val="both"/>
+        <w:rPr>
+          <w:rFonts w:ascii="Century Gothic" w:hAnsi="Century Gothic"/>
+          <w:sz w:val="26"/>
+          <w:szCs w:val="26"/>
+        </w:rPr>
+      </w:pPr>
+      <w:r>
+        <w:rPr>
+          <w:rFonts w:ascii="Century Gothic" w:hAnsi="Century Gothic"/>
+          <w:sz w:val="26"/>
+          <w:szCs w:val="26"/>
+        </w:rPr>
+        <w:t xml:space="preserve">Riñones de características </w:t>
+      </w:r>
+      <w:proofErr w:type="spellStart"/>
+      <w:r>
+        <w:rPr>
+          <w:rFonts w:ascii="Century Gothic" w:hAnsi="Century Gothic"/>
+          <w:sz w:val="26"/>
+          <w:szCs w:val="26"/>
+        </w:rPr>
+        <w:t>tomográficas</w:t>
+      </w:r>
+      <w:proofErr w:type="spellEnd"/>
+      <w:r>
+        <w:rPr>
+          <w:rFonts w:ascii="Century Gothic" w:hAnsi="Century Gothic"/>
+          <w:sz w:val="26"/>
+          <w:szCs w:val="26"/>
+        </w:rPr>
+        <w:t xml:space="preserve"> normales, no presentan imágenes quísticas ni </w:t>
+      </w:r>
+      <w:proofErr w:type="spellStart"/>
+      <w:r>
+        <w:rPr>
+          <w:rFonts w:ascii="Century Gothic" w:hAnsi="Century Gothic"/>
+          <w:sz w:val="26"/>
+          <w:szCs w:val="26"/>
+        </w:rPr>
+        <w:t>litiasicas</w:t>
+      </w:r>
+      <w:proofErr w:type="spellEnd"/>
+      <w:r>
+        <w:rPr>
+          <w:rFonts w:ascii="Century Gothic" w:hAnsi="Century Gothic"/>
+          <w:sz w:val="26"/>
+          <w:szCs w:val="26"/>
+        </w:rPr>
+        <w:t>.</w:t>
+      </w:r>
+    </w:p>
+    <w:p>
+      <w:pPr>
+        <w:pStyle w:val="Sinespaciado"/>
+        <w:jc w:val="both"/>
+        <w:rPr>
+          <w:rFonts w:ascii="Century Gothic" w:hAnsi="Century Gothic"/>
+          <w:sz w:val="26"/>
+          <w:szCs w:val="26"/>
+        </w:rPr>
+      </w:pPr>
+      <w:r>
+        <w:rPr>
+          <w:rFonts w:ascii="Century Gothic" w:hAnsi="Century Gothic"/>
+          <w:sz w:val="26"/>
+          <w:szCs w:val="26"/>
+        </w:rPr>
+        <w:t>No hay evidencia de calcificaciones en trayectos reno-</w:t>
+      </w:r>
+      <w:proofErr w:type="spellStart"/>
+      <w:r>
+        <w:rPr>
+          <w:rFonts w:ascii="Century Gothic" w:hAnsi="Century Gothic"/>
+          <w:sz w:val="26"/>
+          <w:szCs w:val="26"/>
+        </w:rPr>
+        <w:t>ureterales</w:t>
+      </w:r>
+      <w:proofErr w:type="spellEnd"/>
+      <w:r>
+        <w:rPr>
+          <w:rFonts w:ascii="Century Gothic" w:hAnsi="Century Gothic"/>
+          <w:sz w:val="26"/>
+          <w:szCs w:val="26"/>
+        </w:rPr>
+        <w:t xml:space="preserve">,  eliminación simultánea de medio de contraste, no se observan zonas de estenosis en trayectos </w:t>
+      </w:r>
+      <w:proofErr w:type="spellStart"/>
+      <w:r>
+        <w:rPr>
+          <w:rFonts w:ascii="Century Gothic" w:hAnsi="Century Gothic"/>
+          <w:sz w:val="26"/>
+          <w:szCs w:val="26"/>
+        </w:rPr>
+        <w:t>renoureterales</w:t>
+      </w:r>
+      <w:proofErr w:type="spellEnd"/>
+      <w:r>
+        <w:rPr>
+          <w:rFonts w:ascii="Century Gothic" w:hAnsi="Century Gothic"/>
+          <w:sz w:val="26"/>
+          <w:szCs w:val="26"/>
+        </w:rPr>
+        <w:t xml:space="preserve">, tomas tardías sin evidencia de patología. </w:t>
+      </w:r>
+    </w:p>
+    <w:p>
+      <w:pPr>
+        <w:jc w:val="both"/>
+        <w:rPr>
+          <w:rFonts w:ascii="Century Gothic" w:hAnsi="Century Gothic"/>
+          <w:sz w:val="26"/>
+          <w:szCs w:val="26"/>
+        </w:rPr>
+      </w:pPr>
+      <w:r>
+        <w:rPr>
+          <w:rFonts w:ascii="Century Gothic" w:hAnsi="Century Gothic"/>
+          <w:sz w:val="26"/>
+          <w:szCs w:val="26"/>
+        </w:rPr>
+        <w:t xml:space="preserve">Vejiga de paredes delgadas, sin imágenes </w:t>
+      </w:r>
+      <w:proofErr w:type="spellStart"/>
+      <w:r>
+        <w:rPr>
+          <w:rFonts w:ascii="Century Gothic" w:hAnsi="Century Gothic"/>
+          <w:sz w:val="26"/>
+          <w:szCs w:val="26"/>
+        </w:rPr>
+        <w:t>ocupativas</w:t>
+      </w:r>
+      <w:proofErr w:type="spellEnd"/>
+      <w:r>
+        <w:rPr>
+          <w:rFonts w:ascii="Century Gothic" w:hAnsi="Century Gothic"/>
+          <w:sz w:val="26"/>
+          <w:szCs w:val="26"/>
+        </w:rPr>
+        <w:t xml:space="preserve">. </w:t>
+      </w:r>
+    </w:p>
+    <w:p>
+      <w:pPr>
+        <w:jc w:val="both"/>
+        <w:rPr>
+          <w:rFonts w:ascii="Century Gothic" w:hAnsi="Century Gothic"/>
+          <w:sz w:val="26"/>
+          <w:szCs w:val="26"/>
+        </w:rPr>
+      </w:pPr>
+      <w:r>
+        <w:rPr>
+          <w:rFonts w:ascii="Century Gothic" w:hAnsi="Century Gothic"/>
+          <w:sz w:val="26"/>
+          <w:szCs w:val="26"/>
+        </w:rPr>
+        <w:t xml:space="preserve">Estructuras pélvicas sin alteraciones. </w:t>
+      </w:r>
+    </w:p>
+    <w:p>
+      <w:pPr>
+        <w:jc w:val="both"/>
+        <w:rPr>
+          <w:rFonts w:ascii="Century Gothic" w:hAnsi="Century Gothic"/>
+          <w:sz w:val="26"/>
+          <w:szCs w:val="26"/>
+        </w:rPr>
+      </w:pPr>
+      <w:r>
+        <w:rPr>
+          <w:rFonts w:ascii="Century Gothic" w:hAnsi="Century Gothic"/>
+          <w:sz w:val="26"/>
+          <w:szCs w:val="26"/>
+        </w:rPr>
+        <w:t xml:space="preserve">Tras la administración de contraste IV, se aprecia adecuado reforzamiento de estructuras vasculares.   </w:t>
       </w:r>
     </w:p>
     <w:bookmarkEnd w:id="0"/>

</xml_diff>

<commit_message>
nombre al archivo de descarga y cabio para reemplazo del campo de historia en el .docx descargado
</commit_message>
<xml_diff>
--- a/Proyecto/hcapp/media/test.docx
+++ b/Proyecto/hcapp/media/test.docx
@@ -336,357 +336,22 @@
       <w:pPr>
         <w:jc w:val="both"/>
         <w:rPr>
+          <w:rFonts w:ascii="Century Gothic" w:hAnsi="Century Gothic"/>
+          <w:sz w:val="26"/>
+          <w:szCs w:val="26"/>
+        </w:rPr>
+      </w:pPr>
+      <w:r>
+        <w:rPr>
           <w:rFonts w:ascii="Century Gothic" w:hAnsi="Century Gothic" w:cs="Courier New"/>
           <w:sz w:val="26"/>
           <w:szCs w:val="26"/>
         </w:rPr>
-      </w:pPr>
+        <w:t>##campo##</w:t>
+      </w:r>
       <w:bookmarkStart w:id="0" w:name="_GoBack"/>
-      <w:r>
-        <w:rPr>
-          <w:rFonts w:ascii="Century Gothic" w:hAnsi="Century Gothic" w:cs="Courier New"/>
-          <w:sz w:val="26"/>
-          <w:szCs w:val="26"/>
-        </w:rPr>
-        <w:t xml:space="preserve">Se realizan cortes </w:t>
-      </w:r>
-      <w:proofErr w:type="spellStart"/>
-      <w:r>
-        <w:rPr>
-          <w:rFonts w:ascii="Century Gothic" w:hAnsi="Century Gothic" w:cs="Courier New"/>
-          <w:sz w:val="26"/>
-          <w:szCs w:val="26"/>
-        </w:rPr>
-        <w:t>tomográficos</w:t>
-      </w:r>
-      <w:proofErr w:type="spellEnd"/>
-      <w:r>
-        <w:rPr>
-          <w:rFonts w:ascii="Century Gothic" w:hAnsi="Century Gothic" w:cs="Courier New"/>
-          <w:sz w:val="26"/>
-          <w:szCs w:val="26"/>
-        </w:rPr>
-        <w:t xml:space="preserve"> axiales, coronales y sagitales simples y contrastados con protocolo de urología desde el diafragma hasta sínfisis del pubis, observando:</w:t>
-      </w:r>
-    </w:p>
-    <w:p>
-      <w:pPr>
-        <w:jc w:val="both"/>
-        <w:rPr>
-          <w:rFonts w:ascii="Century Gothic" w:hAnsi="Century Gothic"/>
-          <w:sz w:val="26"/>
-          <w:szCs w:val="26"/>
-        </w:rPr>
-      </w:pPr>
-    </w:p>
-    <w:p>
-      <w:pPr>
-        <w:jc w:val="both"/>
-        <w:rPr>
-          <w:rFonts w:ascii="Century Gothic" w:hAnsi="Century Gothic"/>
-          <w:sz w:val="26"/>
-          <w:szCs w:val="26"/>
-        </w:rPr>
-      </w:pPr>
-      <w:r>
-        <w:rPr>
-          <w:rFonts w:ascii="Century Gothic" w:hAnsi="Century Gothic"/>
-          <w:sz w:val="26"/>
-          <w:szCs w:val="26"/>
-        </w:rPr>
-        <w:t xml:space="preserve">Hígado con densidad </w:t>
-      </w:r>
-      <w:proofErr w:type="spellStart"/>
-      <w:r>
-        <w:rPr>
-          <w:rFonts w:ascii="Century Gothic" w:hAnsi="Century Gothic"/>
-          <w:sz w:val="26"/>
-          <w:szCs w:val="26"/>
-        </w:rPr>
-        <w:t>tomográfica</w:t>
-      </w:r>
-      <w:proofErr w:type="spellEnd"/>
-      <w:r>
-        <w:rPr>
-          <w:rFonts w:ascii="Century Gothic" w:hAnsi="Century Gothic"/>
-          <w:sz w:val="26"/>
-          <w:szCs w:val="26"/>
-        </w:rPr>
-        <w:t xml:space="preserve"> normal, sin lesiones focales. </w:t>
-      </w:r>
-    </w:p>
-    <w:p>
-      <w:pPr>
-        <w:jc w:val="both"/>
-        <w:rPr>
-          <w:rFonts w:ascii="Century Gothic" w:hAnsi="Century Gothic"/>
-          <w:sz w:val="26"/>
-          <w:szCs w:val="26"/>
-        </w:rPr>
-      </w:pPr>
-      <w:r>
-        <w:rPr>
-          <w:rFonts w:ascii="Century Gothic" w:hAnsi="Century Gothic"/>
-          <w:sz w:val="26"/>
-          <w:szCs w:val="26"/>
-        </w:rPr>
-        <w:t xml:space="preserve">Vesícula biliar y vías biliares </w:t>
-      </w:r>
-      <w:proofErr w:type="spellStart"/>
-      <w:r>
-        <w:rPr>
-          <w:rFonts w:ascii="Century Gothic" w:hAnsi="Century Gothic"/>
-          <w:sz w:val="26"/>
-          <w:szCs w:val="26"/>
-        </w:rPr>
-        <w:t>intra-extrahepáticas</w:t>
-      </w:r>
-      <w:proofErr w:type="spellEnd"/>
-      <w:r>
-        <w:rPr>
-          <w:rFonts w:ascii="Century Gothic" w:hAnsi="Century Gothic"/>
-          <w:sz w:val="26"/>
-          <w:szCs w:val="26"/>
-        </w:rPr>
-        <w:t xml:space="preserve"> normales. </w:t>
-      </w:r>
-    </w:p>
-    <w:p>
-      <w:pPr>
-        <w:jc w:val="both"/>
-        <w:rPr>
-          <w:rFonts w:ascii="Century Gothic" w:hAnsi="Century Gothic"/>
-          <w:sz w:val="26"/>
-          <w:szCs w:val="26"/>
-        </w:rPr>
-      </w:pPr>
-      <w:r>
-        <w:rPr>
-          <w:rFonts w:ascii="Century Gothic" w:hAnsi="Century Gothic"/>
-          <w:sz w:val="26"/>
-          <w:szCs w:val="26"/>
-        </w:rPr>
-        <w:t>Páncreas, bazo y adrenales de aspecto normal.</w:t>
-      </w:r>
-    </w:p>
-    <w:p>
-      <w:pPr>
-        <w:jc w:val="both"/>
-        <w:rPr>
-          <w:rFonts w:ascii="Century Gothic" w:hAnsi="Century Gothic"/>
-          <w:sz w:val="26"/>
-          <w:szCs w:val="26"/>
-        </w:rPr>
-      </w:pPr>
-      <w:r>
-        <w:rPr>
-          <w:rFonts w:ascii="Century Gothic" w:hAnsi="Century Gothic"/>
-          <w:sz w:val="26"/>
-          <w:szCs w:val="26"/>
-        </w:rPr>
-        <w:t xml:space="preserve">Cavidad gástrica, asas intestinales y </w:t>
-      </w:r>
-      <w:proofErr w:type="spellStart"/>
-      <w:r>
-        <w:rPr>
-          <w:rFonts w:ascii="Century Gothic" w:hAnsi="Century Gothic"/>
-          <w:sz w:val="26"/>
-          <w:szCs w:val="26"/>
-        </w:rPr>
-        <w:t>retroperitoneo</w:t>
-      </w:r>
-      <w:proofErr w:type="spellEnd"/>
-      <w:r>
-        <w:rPr>
-          <w:rFonts w:ascii="Century Gothic" w:hAnsi="Century Gothic"/>
-          <w:sz w:val="26"/>
-          <w:szCs w:val="26"/>
-        </w:rPr>
-        <w:t xml:space="preserve"> sin patología.</w:t>
-      </w:r>
-    </w:p>
-    <w:p>
-      <w:pPr>
-        <w:jc w:val="both"/>
-        <w:rPr>
-          <w:rFonts w:ascii="Century Gothic" w:hAnsi="Century Gothic"/>
-          <w:sz w:val="26"/>
-          <w:szCs w:val="26"/>
-        </w:rPr>
-      </w:pPr>
-      <w:r>
-        <w:rPr>
-          <w:rFonts w:ascii="Century Gothic" w:hAnsi="Century Gothic"/>
-          <w:sz w:val="26"/>
-          <w:szCs w:val="26"/>
-        </w:rPr>
-        <w:t xml:space="preserve">Riñones de características </w:t>
-      </w:r>
-      <w:proofErr w:type="spellStart"/>
-      <w:r>
-        <w:rPr>
-          <w:rFonts w:ascii="Century Gothic" w:hAnsi="Century Gothic"/>
-          <w:sz w:val="26"/>
-          <w:szCs w:val="26"/>
-        </w:rPr>
-        <w:t>tomográficas</w:t>
-      </w:r>
-      <w:proofErr w:type="spellEnd"/>
-      <w:r>
-        <w:rPr>
-          <w:rFonts w:ascii="Century Gothic" w:hAnsi="Century Gothic"/>
-          <w:sz w:val="26"/>
-          <w:szCs w:val="26"/>
-        </w:rPr>
-        <w:t xml:space="preserve"> normales, no presentan imágenes quísticas ni </w:t>
-      </w:r>
-      <w:proofErr w:type="spellStart"/>
-      <w:r>
-        <w:rPr>
-          <w:rFonts w:ascii="Century Gothic" w:hAnsi="Century Gothic"/>
-          <w:sz w:val="26"/>
-          <w:szCs w:val="26"/>
-        </w:rPr>
-        <w:t>litiasicas</w:t>
-      </w:r>
-      <w:proofErr w:type="spellEnd"/>
-      <w:r>
-        <w:rPr>
-          <w:rFonts w:ascii="Century Gothic" w:hAnsi="Century Gothic"/>
-          <w:sz w:val="26"/>
-          <w:szCs w:val="26"/>
-        </w:rPr>
-        <w:t>.</w:t>
-      </w:r>
-    </w:p>
-    <w:p>
-      <w:pPr>
-        <w:pStyle w:val="Sinespaciado"/>
-        <w:jc w:val="both"/>
-        <w:rPr>
-          <w:rFonts w:ascii="Century Gothic" w:hAnsi="Century Gothic"/>
-          <w:sz w:val="26"/>
-          <w:szCs w:val="26"/>
-        </w:rPr>
-      </w:pPr>
-      <w:r>
-        <w:rPr>
-          <w:rFonts w:ascii="Century Gothic" w:hAnsi="Century Gothic"/>
-          <w:sz w:val="26"/>
-          <w:szCs w:val="26"/>
-        </w:rPr>
-        <w:t>No hay evidencia de calcificaciones en trayectos reno-</w:t>
-      </w:r>
-      <w:proofErr w:type="spellStart"/>
-      <w:r>
-        <w:rPr>
-          <w:rFonts w:ascii="Century Gothic" w:hAnsi="Century Gothic"/>
-          <w:sz w:val="26"/>
-          <w:szCs w:val="26"/>
-        </w:rPr>
-        <w:t>ureterales</w:t>
-      </w:r>
-      <w:proofErr w:type="spellEnd"/>
-      <w:r>
-        <w:rPr>
-          <w:rFonts w:ascii="Century Gothic" w:hAnsi="Century Gothic"/>
-          <w:sz w:val="26"/>
-          <w:szCs w:val="26"/>
-        </w:rPr>
-        <w:t xml:space="preserve">,  eliminación simultánea de medio de contraste, no se observan zonas de estenosis en trayectos </w:t>
-      </w:r>
-      <w:proofErr w:type="spellStart"/>
-      <w:r>
-        <w:rPr>
-          <w:rFonts w:ascii="Century Gothic" w:hAnsi="Century Gothic"/>
-          <w:sz w:val="26"/>
-          <w:szCs w:val="26"/>
-        </w:rPr>
-        <w:t>renoureterales</w:t>
-      </w:r>
-      <w:proofErr w:type="spellEnd"/>
-      <w:r>
-        <w:rPr>
-          <w:rFonts w:ascii="Century Gothic" w:hAnsi="Century Gothic"/>
-          <w:sz w:val="26"/>
-          <w:szCs w:val="26"/>
-        </w:rPr>
-        <w:t xml:space="preserve">, tomas tardías sin evidencia de patología. </w:t>
-      </w:r>
-    </w:p>
-    <w:p>
-      <w:pPr>
-        <w:jc w:val="both"/>
-        <w:rPr>
-          <w:rFonts w:ascii="Century Gothic" w:hAnsi="Century Gothic"/>
-          <w:sz w:val="26"/>
-          <w:szCs w:val="26"/>
-        </w:rPr>
-      </w:pPr>
-      <w:r>
-        <w:rPr>
-          <w:rFonts w:ascii="Century Gothic" w:hAnsi="Century Gothic"/>
-          <w:sz w:val="26"/>
-          <w:szCs w:val="26"/>
-        </w:rPr>
-        <w:t xml:space="preserve">Vejiga de paredes delgadas, sin imágenes </w:t>
-      </w:r>
-      <w:proofErr w:type="spellStart"/>
-      <w:r>
-        <w:rPr>
-          <w:rFonts w:ascii="Century Gothic" w:hAnsi="Century Gothic"/>
-          <w:sz w:val="26"/>
-          <w:szCs w:val="26"/>
-        </w:rPr>
-        <w:t>ocupativas</w:t>
-      </w:r>
-      <w:proofErr w:type="spellEnd"/>
-      <w:r>
-        <w:rPr>
-          <w:rFonts w:ascii="Century Gothic" w:hAnsi="Century Gothic"/>
-          <w:sz w:val="26"/>
-          <w:szCs w:val="26"/>
-        </w:rPr>
-        <w:t xml:space="preserve">. </w:t>
-      </w:r>
-    </w:p>
-    <w:p>
-      <w:pPr>
-        <w:jc w:val="both"/>
-        <w:rPr>
-          <w:rFonts w:ascii="Century Gothic" w:hAnsi="Century Gothic"/>
-          <w:sz w:val="26"/>
-          <w:szCs w:val="26"/>
-        </w:rPr>
-      </w:pPr>
-      <w:r>
-        <w:rPr>
-          <w:rFonts w:ascii="Century Gothic" w:hAnsi="Century Gothic"/>
-          <w:sz w:val="26"/>
-          <w:szCs w:val="26"/>
-        </w:rPr>
-        <w:t xml:space="preserve">Estructuras pélvicas sin alteraciones. </w:t>
-      </w:r>
-    </w:p>
-    <w:p>
-      <w:pPr>
-        <w:jc w:val="both"/>
-        <w:rPr>
-          <w:rFonts w:ascii="Century Gothic" w:hAnsi="Century Gothic"/>
-          <w:sz w:val="26"/>
-          <w:szCs w:val="26"/>
-        </w:rPr>
-      </w:pPr>
-      <w:r>
-        <w:rPr>
-          <w:rFonts w:ascii="Century Gothic" w:hAnsi="Century Gothic"/>
-          <w:sz w:val="26"/>
-          <w:szCs w:val="26"/>
-        </w:rPr>
-        <w:t xml:space="preserve">Tras la administración de contraste IV, se aprecia adecuado reforzamiento de estructuras vasculares.   </w:t>
-      </w:r>
-    </w:p>
-    <w:bookmarkEnd w:id="0"/>
+      <w:bookmarkEnd w:id="0"/>
+    </w:p>
     <w:p>
       <w:pPr>
         <w:jc w:val="both"/>

</xml_diff>